<commit_message>
A little change in .docx file
</commit_message>
<xml_diff>
--- a/PseudoCode.docx
+++ b/PseudoCode.docx
@@ -2459,12 +2459,23 @@
           <w:szCs w:val="28"/>
         </w:rPr>
       </w:pPr>
-      <w:r>
-        <w:rPr>
-          <w:rFonts w:asciiTheme="minorHAnsi" w:hAnsiTheme="minorHAnsi" w:cstheme="minorHAnsi"/>
-          <w:sz w:val="28"/>
-          <w:szCs w:val="28"/>
-        </w:rPr>
+    </w:p>
+    <w:p>
+      <w:pPr>
+        <w:pStyle w:val="PlainText"/>
+        <w:rPr>
+          <w:rFonts w:asciiTheme="minorHAnsi" w:hAnsiTheme="minorHAnsi" w:cstheme="minorHAnsi"/>
+          <w:sz w:val="28"/>
+          <w:szCs w:val="28"/>
+        </w:rPr>
+      </w:pPr>
+      <w:r>
+        <w:rPr>
+          <w:rFonts w:asciiTheme="minorHAnsi" w:hAnsiTheme="minorHAnsi" w:cstheme="minorHAnsi"/>
+          <w:sz w:val="28"/>
+          <w:szCs w:val="28"/>
+        </w:rPr>
+        <w:lastRenderedPageBreak/>
         <w:t>//function to get minimum fitness id</w:t>
       </w:r>
     </w:p>
@@ -2489,7 +2500,6 @@
           <w:sz w:val="32"/>
           <w:szCs w:val="32"/>
         </w:rPr>
-        <w:lastRenderedPageBreak/>
         <w:t>getminfitnessid</w:t>
       </w:r>
       <w:proofErr w:type="spellEnd"/>
@@ -3310,23 +3320,13 @@
           <w:szCs w:val="28"/>
         </w:rPr>
       </w:pPr>
-    </w:p>
-    <w:p>
-      <w:pPr>
-        <w:pStyle w:val="PlainText"/>
-        <w:rPr>
-          <w:rFonts w:asciiTheme="minorHAnsi" w:hAnsiTheme="minorHAnsi" w:cstheme="minorHAnsi"/>
-          <w:sz w:val="28"/>
-          <w:szCs w:val="28"/>
-        </w:rPr>
-      </w:pPr>
-      <w:r>
-        <w:rPr>
-          <w:rFonts w:asciiTheme="minorHAnsi" w:hAnsiTheme="minorHAnsi" w:cstheme="minorHAnsi"/>
-          <w:sz w:val="28"/>
-          <w:szCs w:val="28"/>
-        </w:rPr>
-        <w:t xml:space="preserve">                                          </w:t>
+      <w:r>
+        <w:rPr>
+          <w:rFonts w:asciiTheme="minorHAnsi" w:hAnsiTheme="minorHAnsi" w:cstheme="minorHAnsi"/>
+          <w:sz w:val="28"/>
+          <w:szCs w:val="28"/>
+        </w:rPr>
+        <w:t xml:space="preserve">                                        </w:t>
       </w:r>
       <w:proofErr w:type="gramStart"/>
       <w:r>
@@ -3344,16 +3344,26 @@
           <w:sz w:val="28"/>
           <w:szCs w:val="28"/>
         </w:rPr>
-        <w:t>[room-1][2*j] != EMPTY || initial[room-1][2*j+1] != EMPTY</w:t>
-      </w:r>
-      <w:r>
-        <w:rPr>
-          <w:rFonts w:asciiTheme="minorHAnsi" w:hAnsiTheme="minorHAnsi" w:cstheme="minorHAnsi"/>
-          <w:sz w:val="28"/>
-          <w:szCs w:val="28"/>
-        </w:rPr>
-        <w:tab/>
-      </w:r>
+        <w:t>[room-1][2*j] != EMPTY || initial[room-1][2*j+1] !=EMPTY</w:t>
+      </w:r>
+      <w:r>
+        <w:rPr>
+          <w:rFonts w:asciiTheme="minorHAnsi" w:hAnsiTheme="minorHAnsi" w:cstheme="minorHAnsi"/>
+          <w:sz w:val="28"/>
+          <w:szCs w:val="28"/>
+        </w:rPr>
+        <w:tab/>
+      </w:r>
+    </w:p>
+    <w:p>
+      <w:pPr>
+        <w:pStyle w:val="PlainText"/>
+        <w:rPr>
+          <w:rFonts w:asciiTheme="minorHAnsi" w:hAnsiTheme="minorHAnsi" w:cstheme="minorHAnsi"/>
+          <w:sz w:val="28"/>
+          <w:szCs w:val="28"/>
+        </w:rPr>
+      </w:pPr>
     </w:p>
     <w:p>
       <w:pPr>
@@ -3434,14 +3444,6 @@
           <w:szCs w:val="28"/>
         </w:rPr>
         <w:t>++</w:t>
-      </w:r>
-      <w:r>
-        <w:rPr>
-          <w:rFonts w:asciiTheme="minorHAnsi" w:hAnsiTheme="minorHAnsi" w:cstheme="minorHAnsi"/>
-          <w:sz w:val="28"/>
-          <w:szCs w:val="28"/>
-        </w:rPr>
-        <w:tab/>
       </w:r>
       <w:r>
         <w:rPr>
@@ -4709,13 +4711,23 @@
           <w:szCs w:val="28"/>
         </w:rPr>
       </w:pPr>
-      <w:r>
-        <w:rPr>
-          <w:rFonts w:asciiTheme="minorHAnsi" w:hAnsiTheme="minorHAnsi" w:cstheme="minorHAnsi"/>
-          <w:sz w:val="28"/>
-          <w:szCs w:val="28"/>
-        </w:rPr>
-        <w:t xml:space="preserve">                                                      //checking for one lab/day for a teacher as well as a classroom</w:t>
+    </w:p>
+    <w:p>
+      <w:pPr>
+        <w:pStyle w:val="PlainText"/>
+        <w:rPr>
+          <w:rFonts w:asciiTheme="minorHAnsi" w:hAnsiTheme="minorHAnsi" w:cstheme="minorHAnsi"/>
+          <w:sz w:val="28"/>
+          <w:szCs w:val="28"/>
+        </w:rPr>
+      </w:pPr>
+      <w:r>
+        <w:rPr>
+          <w:rFonts w:asciiTheme="minorHAnsi" w:hAnsiTheme="minorHAnsi" w:cstheme="minorHAnsi"/>
+          <w:sz w:val="28"/>
+          <w:szCs w:val="28"/>
+        </w:rPr>
+        <w:t>//checking for one lab/day for a teacher as well as a classroom</w:t>
       </w:r>
     </w:p>
     <w:p>
@@ -7947,6 +7959,22 @@
           <w:szCs w:val="28"/>
         </w:rPr>
         <w:tab/>
+      </w:r>
+      <w:r>
+        <w:rPr>
+          <w:rFonts w:asciiTheme="minorHAnsi" w:hAnsiTheme="minorHAnsi" w:cstheme="minorHAnsi"/>
+          <w:sz w:val="28"/>
+          <w:szCs w:val="28"/>
+        </w:rPr>
+        <w:tab/>
+      </w:r>
+      <w:r>
+        <w:rPr>
+          <w:rFonts w:asciiTheme="minorHAnsi" w:hAnsiTheme="minorHAnsi" w:cstheme="minorHAnsi"/>
+          <w:sz w:val="28"/>
+          <w:szCs w:val="28"/>
+        </w:rPr>
+        <w:tab/>
         <w:t xml:space="preserve">//can make elitism offset a variable </w:t>
       </w:r>
     </w:p>
@@ -8840,32 +8868,6 @@
           <w:szCs w:val="28"/>
         </w:rPr>
         <w:tab/>
-      </w:r>
-    </w:p>
-    <w:p>
-      <w:pPr>
-        <w:pStyle w:val="PlainText"/>
-        <w:rPr>
-          <w:rFonts w:asciiTheme="minorHAnsi" w:hAnsiTheme="minorHAnsi" w:cstheme="minorHAnsi"/>
-          <w:sz w:val="28"/>
-          <w:szCs w:val="28"/>
-        </w:rPr>
-      </w:pPr>
-      <w:r>
-        <w:rPr>
-          <w:rFonts w:asciiTheme="minorHAnsi" w:hAnsiTheme="minorHAnsi" w:cstheme="minorHAnsi"/>
-          <w:sz w:val="28"/>
-          <w:szCs w:val="28"/>
-        </w:rPr>
-        <w:tab/>
-      </w:r>
-      <w:r>
-        <w:rPr>
-          <w:rFonts w:asciiTheme="minorHAnsi" w:hAnsiTheme="minorHAnsi" w:cstheme="minorHAnsi"/>
-          <w:sz w:val="28"/>
-          <w:szCs w:val="28"/>
-        </w:rPr>
-        <w:tab/>
         <w:t>//mutate</w:t>
       </w:r>
     </w:p>
@@ -9334,86 +9336,86 @@
           <w:sz w:val="28"/>
           <w:szCs w:val="28"/>
         </w:rPr>
+        <w:tab/>
+      </w:r>
+      <w:r>
+        <w:rPr>
+          <w:rFonts w:asciiTheme="minorHAnsi" w:hAnsiTheme="minorHAnsi" w:cstheme="minorHAnsi"/>
+          <w:sz w:val="28"/>
+          <w:szCs w:val="28"/>
+        </w:rPr>
+        <w:tab/>
+      </w:r>
+      <w:r>
+        <w:rPr>
+          <w:rFonts w:asciiTheme="minorHAnsi" w:hAnsiTheme="minorHAnsi" w:cstheme="minorHAnsi"/>
+          <w:sz w:val="28"/>
+          <w:szCs w:val="28"/>
+        </w:rPr>
+        <w:tab/>
+      </w:r>
+      <w:r>
+        <w:rPr>
+          <w:rFonts w:asciiTheme="minorHAnsi" w:hAnsiTheme="minorHAnsi" w:cstheme="minorHAnsi"/>
+          <w:sz w:val="28"/>
+          <w:szCs w:val="28"/>
+        </w:rPr>
+        <w:tab/>
+        <w:t xml:space="preserve">b = </w:t>
+      </w:r>
+      <w:proofErr w:type="spellStart"/>
+      <w:r>
+        <w:rPr>
+          <w:rFonts w:asciiTheme="minorHAnsi" w:hAnsiTheme="minorHAnsi" w:cstheme="minorHAnsi"/>
+          <w:sz w:val="28"/>
+          <w:szCs w:val="28"/>
+        </w:rPr>
+        <w:t>randomint</w:t>
+      </w:r>
+      <w:proofErr w:type="spellEnd"/>
+      <w:r>
+        <w:rPr>
+          <w:rFonts w:asciiTheme="minorHAnsi" w:hAnsiTheme="minorHAnsi" w:cstheme="minorHAnsi"/>
+          <w:sz w:val="28"/>
+          <w:szCs w:val="28"/>
+        </w:rPr>
+        <w:t>(</w:t>
+      </w:r>
+      <w:proofErr w:type="gramStart"/>
+      <w:r>
+        <w:rPr>
+          <w:rFonts w:asciiTheme="minorHAnsi" w:hAnsiTheme="minorHAnsi" w:cstheme="minorHAnsi"/>
+          <w:sz w:val="28"/>
+          <w:szCs w:val="28"/>
+        </w:rPr>
+        <w:t>0,labslots</w:t>
+      </w:r>
+      <w:proofErr w:type="gramEnd"/>
+      <w:r>
+        <w:rPr>
+          <w:rFonts w:asciiTheme="minorHAnsi" w:hAnsiTheme="minorHAnsi" w:cstheme="minorHAnsi"/>
+          <w:sz w:val="28"/>
+          <w:szCs w:val="28"/>
+        </w:rPr>
+        <w:t>-1)</w:t>
+      </w:r>
+    </w:p>
+    <w:p>
+      <w:pPr>
+        <w:pStyle w:val="PlainText"/>
+        <w:rPr>
+          <w:rFonts w:asciiTheme="minorHAnsi" w:hAnsiTheme="minorHAnsi" w:cstheme="minorHAnsi"/>
+          <w:sz w:val="28"/>
+          <w:szCs w:val="28"/>
+        </w:rPr>
+      </w:pPr>
+      <w:r>
+        <w:rPr>
+          <w:rFonts w:asciiTheme="minorHAnsi" w:hAnsiTheme="minorHAnsi" w:cstheme="minorHAnsi"/>
+          <w:sz w:val="28"/>
+          <w:szCs w:val="28"/>
+        </w:rPr>
         <w:lastRenderedPageBreak/>
-        <w:tab/>
-      </w:r>
-      <w:r>
-        <w:rPr>
-          <w:rFonts w:asciiTheme="minorHAnsi" w:hAnsiTheme="minorHAnsi" w:cstheme="minorHAnsi"/>
-          <w:sz w:val="28"/>
-          <w:szCs w:val="28"/>
-        </w:rPr>
-        <w:tab/>
-      </w:r>
-      <w:r>
-        <w:rPr>
-          <w:rFonts w:asciiTheme="minorHAnsi" w:hAnsiTheme="minorHAnsi" w:cstheme="minorHAnsi"/>
-          <w:sz w:val="28"/>
-          <w:szCs w:val="28"/>
-        </w:rPr>
-        <w:tab/>
-      </w:r>
-      <w:r>
-        <w:rPr>
-          <w:rFonts w:asciiTheme="minorHAnsi" w:hAnsiTheme="minorHAnsi" w:cstheme="minorHAnsi"/>
-          <w:sz w:val="28"/>
-          <w:szCs w:val="28"/>
-        </w:rPr>
-        <w:tab/>
-        <w:t xml:space="preserve">b = </w:t>
-      </w:r>
-      <w:proofErr w:type="spellStart"/>
-      <w:r>
-        <w:rPr>
-          <w:rFonts w:asciiTheme="minorHAnsi" w:hAnsiTheme="minorHAnsi" w:cstheme="minorHAnsi"/>
-          <w:sz w:val="28"/>
-          <w:szCs w:val="28"/>
-        </w:rPr>
-        <w:t>randomint</w:t>
-      </w:r>
-      <w:proofErr w:type="spellEnd"/>
-      <w:r>
-        <w:rPr>
-          <w:rFonts w:asciiTheme="minorHAnsi" w:hAnsiTheme="minorHAnsi" w:cstheme="minorHAnsi"/>
-          <w:sz w:val="28"/>
-          <w:szCs w:val="28"/>
-        </w:rPr>
-        <w:t>(</w:t>
-      </w:r>
-      <w:proofErr w:type="gramStart"/>
-      <w:r>
-        <w:rPr>
-          <w:rFonts w:asciiTheme="minorHAnsi" w:hAnsiTheme="minorHAnsi" w:cstheme="minorHAnsi"/>
-          <w:sz w:val="28"/>
-          <w:szCs w:val="28"/>
-        </w:rPr>
-        <w:t>0,labslots</w:t>
-      </w:r>
-      <w:proofErr w:type="gramEnd"/>
-      <w:r>
-        <w:rPr>
-          <w:rFonts w:asciiTheme="minorHAnsi" w:hAnsiTheme="minorHAnsi" w:cstheme="minorHAnsi"/>
-          <w:sz w:val="28"/>
-          <w:szCs w:val="28"/>
-        </w:rPr>
-        <w:t>-1)</w:t>
-      </w:r>
-    </w:p>
-    <w:p>
-      <w:pPr>
-        <w:pStyle w:val="PlainText"/>
-        <w:rPr>
-          <w:rFonts w:asciiTheme="minorHAnsi" w:hAnsiTheme="minorHAnsi" w:cstheme="minorHAnsi"/>
-          <w:sz w:val="28"/>
-          <w:szCs w:val="28"/>
-        </w:rPr>
-      </w:pPr>
-      <w:r>
-        <w:rPr>
-          <w:rFonts w:asciiTheme="minorHAnsi" w:hAnsiTheme="minorHAnsi" w:cstheme="minorHAnsi"/>
-          <w:sz w:val="28"/>
-          <w:szCs w:val="28"/>
-        </w:rPr>
         <w:tab/>
       </w:r>
       <w:r>

</xml_diff>